<commit_message>
Actulización TP2. E11 Manual de instalación y configuración
</commit_message>
<xml_diff>
--- a/Manuales/TP2. E11 Manual de Instalación y Configuración.docx
+++ b/Manuales/TP2. E11 Manual de Instalación y Configuración.docx
@@ -720,7 +720,7 @@
           <w:sz w:val="20"/>
           <w:szCs w:val="20"/>
         </w:rPr>
-        <w:t xml:space="preserve"> run </w:t>
+        <w:t xml:space="preserve"> </w:t>
       </w:r>
       <w:proofErr w:type="spellStart"/>
       <w:r>
@@ -729,7 +729,7 @@
           <w:sz w:val="20"/>
           <w:szCs w:val="20"/>
         </w:rPr>
-        <w:t>dev</w:t>
+        <w:t>start</w:t>
       </w:r>
       <w:proofErr w:type="spellEnd"/>
     </w:p>
@@ -964,7 +964,7 @@
           <w:sz w:val="20"/>
           <w:szCs w:val="20"/>
         </w:rPr>
-        <w:t xml:space="preserve"> run </w:t>
+        <w:t xml:space="preserve"> </w:t>
       </w:r>
       <w:proofErr w:type="spellStart"/>
       <w:r>
@@ -973,7 +973,7 @@
           <w:sz w:val="20"/>
           <w:szCs w:val="20"/>
         </w:rPr>
-        <w:t>dev</w:t>
+        <w:t>start</w:t>
       </w:r>
       <w:proofErr w:type="spellEnd"/>
     </w:p>
@@ -1451,56 +1451,6 @@
           <w:szCs w:val="20"/>
         </w:rPr>
       </w:pPr>
-    </w:p>
-    <w:p>
-      <w:pPr>
-        <w:spacing w:after="0" w:line="240" w:lineRule="auto"/>
-        <w:ind w:left="567"/>
-        <w:rPr>
-          <w:rFonts w:ascii="Consolas" w:eastAsia="Consolas" w:hAnsi="Consolas" w:cs="Consolas"/>
-          <w:sz w:val="20"/>
-          <w:szCs w:val="20"/>
-        </w:rPr>
-      </w:pPr>
-    </w:p>
-    <w:p>
-      <w:pPr>
-        <w:spacing w:after="0" w:line="240" w:lineRule="auto"/>
-        <w:ind w:left="567"/>
-        <w:rPr>
-          <w:rFonts w:ascii="Consolas" w:eastAsia="Consolas" w:hAnsi="Consolas" w:cs="Consolas"/>
-          <w:sz w:val="20"/>
-          <w:szCs w:val="20"/>
-        </w:rPr>
-      </w:pPr>
-      <w:proofErr w:type="spellStart"/>
-      <w:r>
-        <w:rPr>
-          <w:rFonts w:ascii="Consolas" w:eastAsia="Consolas" w:hAnsi="Consolas" w:cs="Consolas"/>
-          <w:sz w:val="20"/>
-          <w:szCs w:val="20"/>
-        </w:rPr>
-        <w:t>npm</w:t>
-      </w:r>
-      <w:proofErr w:type="spellEnd"/>
-      <w:r>
-        <w:rPr>
-          <w:rFonts w:ascii="Consolas" w:eastAsia="Consolas" w:hAnsi="Consolas" w:cs="Consolas"/>
-          <w:sz w:val="20"/>
-          <w:szCs w:val="20"/>
-        </w:rPr>
-        <w:t xml:space="preserve"> </w:t>
-      </w:r>
-      <w:proofErr w:type="spellStart"/>
-      <w:r>
-        <w:rPr>
-          <w:rFonts w:ascii="Consolas" w:eastAsia="Consolas" w:hAnsi="Consolas" w:cs="Consolas"/>
-          <w:sz w:val="20"/>
-          <w:szCs w:val="20"/>
-        </w:rPr>
-        <w:t>start</w:t>
-      </w:r>
-      <w:proofErr w:type="spellEnd"/>
     </w:p>
     <w:p>
       <w:pPr>
@@ -1832,30 +1782,64 @@
     <w:p>
       <w:pPr>
         <w:ind w:left="1080" w:hanging="360"/>
-      </w:pPr>
-      <w:proofErr w:type="spellStart"/>
-      <w:r>
         <w:rPr>
           <w:rFonts w:ascii="Roboto Mono" w:eastAsia="Roboto Mono" w:hAnsi="Roboto Mono" w:cs="Roboto Mono"/>
           <w:color w:val="188038"/>
         </w:rPr>
-        <w:t>npm</w:t>
-      </w:r>
-      <w:proofErr w:type="spellEnd"/>
+      </w:pPr>
+      <w:proofErr w:type="spellStart"/>
       <w:r>
         <w:rPr>
           <w:rFonts w:ascii="Roboto Mono" w:eastAsia="Roboto Mono" w:hAnsi="Roboto Mono" w:cs="Roboto Mono"/>
           <w:color w:val="188038"/>
         </w:rPr>
-        <w:t xml:space="preserve"> run </w:t>
-      </w:r>
-      <w:proofErr w:type="spellStart"/>
+        <w:t>Npm</w:t>
+      </w:r>
+      <w:proofErr w:type="spellEnd"/>
       <w:r>
         <w:rPr>
           <w:rFonts w:ascii="Roboto Mono" w:eastAsia="Roboto Mono" w:hAnsi="Roboto Mono" w:cs="Roboto Mono"/>
           <w:color w:val="188038"/>
         </w:rPr>
-        <w:t>build</w:t>
+        <w:t xml:space="preserve"> </w:t>
+      </w:r>
+      <w:proofErr w:type="spellStart"/>
+      <w:r>
+        <w:rPr>
+          <w:rFonts w:ascii="Roboto Mono" w:eastAsia="Roboto Mono" w:hAnsi="Roboto Mono" w:cs="Roboto Mono"/>
+          <w:color w:val="188038"/>
+        </w:rPr>
+        <w:t>install</w:t>
+      </w:r>
+      <w:proofErr w:type="spellEnd"/>
+    </w:p>
+    <w:p>
+      <w:pPr>
+        <w:ind w:left="1080" w:hanging="360"/>
+      </w:pPr>
+      <w:proofErr w:type="spellStart"/>
+      <w:r>
+        <w:rPr>
+          <w:rFonts w:ascii="Roboto Mono" w:eastAsia="Roboto Mono" w:hAnsi="Roboto Mono" w:cs="Roboto Mono"/>
+          <w:color w:val="188038"/>
+        </w:rPr>
+        <w:t>npm</w:t>
+      </w:r>
+      <w:proofErr w:type="spellEnd"/>
+      <w:r>
+        <w:rPr>
+          <w:rFonts w:ascii="Roboto Mono" w:eastAsia="Roboto Mono" w:hAnsi="Roboto Mono" w:cs="Roboto Mono"/>
+          <w:color w:val="188038"/>
+        </w:rPr>
+        <w:t xml:space="preserve"> run </w:t>
+      </w:r>
+      <w:proofErr w:type="spellStart"/>
+      <w:r>
+        <w:rPr>
+          <w:rFonts w:ascii="Roboto Mono" w:eastAsia="Roboto Mono" w:hAnsi="Roboto Mono" w:cs="Roboto Mono"/>
+          <w:color w:val="188038"/>
+        </w:rPr>
+        <w:t>dev</w:t>
       </w:r>
       <w:proofErr w:type="spellEnd"/>
     </w:p>

</xml_diff>